<commit_message>
Fixed plots and the code for generating them
</commit_message>
<xml_diff>
--- a/Latex/FronteSpizi_esse3/thesis_frontispiece_masters_dii.docx
+++ b/Latex/FronteSpizi_esse3/thesis_frontispiece_masters_dii.docx
@@ -324,54 +324,18 @@
           <w:szCs w:val="36"/>
           <w:lang w:val="en-US"/>
         </w:rPr>
-        <w:t>[T</w:t>
+        <w:t>Comparison of incremental online Learning algorithms for gesture and visual smart sensors</w:t>
       </w:r>
-      <w:r>
+    </w:p>
+    <w:p>
+      <w:pPr>
+        <w:jc w:val="center"/>
         <w:rPr>
           <w:rFonts w:ascii="Arial" w:hAnsi="Arial" w:cs="Arial"/>
           <w:sz w:val="36"/>
           <w:szCs w:val="36"/>
-          <w:lang w:val="en-US"/>
-        </w:rPr>
-        <w:t>ITLE</w:t>
-      </w:r>
-      <w:r>
-        <w:rPr>
-          <w:rFonts w:ascii="Arial" w:hAnsi="Arial" w:cs="Arial"/>
-          <w:sz w:val="36"/>
-          <w:szCs w:val="36"/>
-          <w:lang w:val="en-US"/>
-        </w:rPr>
-        <w:t>]</w:t>
-      </w:r>
-    </w:p>
-    <w:p>
-      <w:pPr>
-        <w:jc w:val="center"/>
-        <w:rPr>
-          <w:rFonts w:ascii="Arial" w:hAnsi="Arial" w:cs="Arial"/>
-          <w:sz w:val="36"/>
-          <w:szCs w:val="36"/>
-        </w:rPr>
-      </w:pPr>
-      <w:proofErr w:type="spellStart"/>
-      <w:r>
-        <w:rPr>
-          <w:rFonts w:ascii="Arial" w:hAnsi="Arial" w:cs="Arial"/>
-          <w:sz w:val="36"/>
-          <w:szCs w:val="36"/>
-        </w:rPr>
-        <w:t>Subtitle</w:t>
-      </w:r>
-      <w:proofErr w:type="spellEnd"/>
-      <w:r>
-        <w:rPr>
-          <w:rFonts w:ascii="Arial" w:hAnsi="Arial" w:cs="Arial"/>
-          <w:sz w:val="36"/>
-          <w:szCs w:val="36"/>
-        </w:rPr>
-        <w:t xml:space="preserve"> (optional)</w:t>
-      </w:r>
+        </w:rPr>
+      </w:pPr>
     </w:p>
     <w:p>
       <w:pPr>
@@ -1755,6 +1719,7 @@
     <w:lsdException w:name="HTML Sample" w:semiHidden="1" w:unhideWhenUsed="1"/>
     <w:lsdException w:name="HTML Typewriter" w:semiHidden="1" w:unhideWhenUsed="1"/>
     <w:lsdException w:name="HTML Variable" w:semiHidden="1" w:unhideWhenUsed="1"/>
+    <w:lsdException w:name="Normal Table" w:semiHidden="1" w:unhideWhenUsed="1"/>
     <w:lsdException w:name="annotation subject" w:semiHidden="1" w:unhideWhenUsed="1"/>
     <w:lsdException w:name="No List" w:semiHidden="1" w:unhideWhenUsed="1"/>
     <w:lsdException w:name="Outline List 1" w:semiHidden="1" w:unhideWhenUsed="1"/>
@@ -1797,8 +1762,11 @@
     <w:lsdException w:name="Table Contemporary" w:semiHidden="1" w:unhideWhenUsed="1"/>
     <w:lsdException w:name="Table Elegant" w:semiHidden="1" w:unhideWhenUsed="1"/>
     <w:lsdException w:name="Table Professional" w:semiHidden="1" w:unhideWhenUsed="1"/>
+    <w:lsdException w:name="Table Subtle 1" w:semiHidden="1" w:unhideWhenUsed="1"/>
     <w:lsdException w:name="Table Subtle 2" w:semiHidden="1" w:unhideWhenUsed="1"/>
     <w:lsdException w:name="Table Web 1" w:semiHidden="1" w:unhideWhenUsed="1"/>
+    <w:lsdException w:name="Table Web 2" w:semiHidden="1" w:unhideWhenUsed="1"/>
+    <w:lsdException w:name="Table Web 3" w:semiHidden="1" w:unhideWhenUsed="1"/>
     <w:lsdException w:name="Balloon Text" w:semiHidden="1" w:unhideWhenUsed="1"/>
     <w:lsdException w:name="Table Theme" w:semiHidden="1" w:unhideWhenUsed="1"/>
     <w:lsdException w:name="Placeholder Text" w:semiHidden="1" w:uiPriority="99"/>

</xml_diff>